<commit_message>
se modifico los botones de regresar y se ordeno el codigo 18/10/24
</commit_message>
<xml_diff>
--- a/Interfaces/Plantillas/ASISTENCIA_DIARIA.docx
+++ b/Interfaces/Plantillas/ASISTENCIA_DIARIA.docx
@@ -1,6 +1,6 @@
 
 <file path=word/document.xml><?xml version="1.0" encoding="utf-8"?>
-<w:document xmlns:wpc="http://schemas.microsoft.com/office/word/2010/wordprocessingCanvas" xmlns:cx="http://schemas.microsoft.com/office/drawing/2014/chartex" xmlns:cx1="http://schemas.microsoft.com/office/drawing/2015/9/8/chartex" xmlns:cx2="http://schemas.microsoft.com/office/drawing/2015/10/21/chartex" xmlns:cx3="http://schemas.microsoft.com/office/drawing/2016/5/9/chartex" xmlns:cx4="http://schemas.microsoft.com/office/drawing/2016/5/10/chartex" xmlns:cx5="http://schemas.microsoft.com/office/drawing/2016/5/11/chartex" xmlns:cx6="http://schemas.microsoft.com/office/drawing/2016/5/12/chartex" xmlns:cx7="http://schemas.microsoft.com/office/drawing/2016/5/13/chartex" xmlns:cx8="http://schemas.microsoft.com/office/drawing/2016/5/14/chartex" xmlns:mc="http://schemas.openxmlformats.org/markup-compatibility/2006" xmlns:aink="http://schemas.microsoft.com/office/drawing/2016/ink" xmlns:am3d="http://schemas.microsoft.com/office/drawing/2017/model3d" xmlns:o="urn:schemas-microsoft-com:office:office" xmlns:oel="http://schemas.microsoft.com/office/2019/extlst" xmlns:r="http://schemas.openxmlformats.org/officeDocument/2006/relationships" xmlns:m="http://schemas.openxmlformats.org/officeDocument/2006/math" xmlns:v="urn:schemas-microsoft-com:vml" xmlns:wp14="http://schemas.microsoft.com/office/word/2010/wordprocessingDrawing" xmlns:wp="http://schemas.openxmlformats.org/drawingml/2006/wordprocessingDrawing" xmlns:w10="urn:schemas-microsoft-com:office:word" xmlns:w="http://schemas.openxmlformats.org/wordprocessingml/2006/main" xmlns:w14="http://schemas.microsoft.com/office/word/2010/wordml" xmlns:w15="http://schemas.microsoft.com/office/word/2012/wordml" xmlns:w16cex="http://schemas.microsoft.com/office/word/2018/wordml/cex" xmlns:w16cid="http://schemas.microsoft.com/office/word/2016/wordml/cid" xmlns:w16="http://schemas.microsoft.com/office/word/2018/wordml" xmlns:w16du="http://schemas.microsoft.com/office/word/2023/wordml/word16du" xmlns:w16sdtdh="http://schemas.microsoft.com/office/word/2020/wordml/sdtdatahash" xmlns:w16se="http://schemas.microsoft.com/office/word/2015/wordml/symex" xmlns:wpg="http://schemas.microsoft.com/office/word/2010/wordprocessingGroup" xmlns:wpi="http://schemas.microsoft.com/office/word/2010/wordprocessingInk" xmlns:wne="http://schemas.microsoft.com/office/word/2006/wordml" xmlns:wps="http://schemas.microsoft.com/office/word/2010/wordprocessingShape" mc:Ignorable="w14 w15 w16se w16cid w16 w16cex w16sdtdh wp14">
+<w:document xmlns:wpc="http://schemas.microsoft.com/office/word/2010/wordprocessingCanvas" xmlns:cx="http://schemas.microsoft.com/office/drawing/2014/chartex" xmlns:cx1="http://schemas.microsoft.com/office/drawing/2015/9/8/chartex" xmlns:cx2="http://schemas.microsoft.com/office/drawing/2015/10/21/chartex" xmlns:cx3="http://schemas.microsoft.com/office/drawing/2016/5/9/chartex" xmlns:cx4="http://schemas.microsoft.com/office/drawing/2016/5/10/chartex" xmlns:cx5="http://schemas.microsoft.com/office/drawing/2016/5/11/chartex" xmlns:cx6="http://schemas.microsoft.com/office/drawing/2016/5/12/chartex" xmlns:cx7="http://schemas.microsoft.com/office/drawing/2016/5/13/chartex" xmlns:cx8="http://schemas.microsoft.com/office/drawing/2016/5/14/chartex" xmlns:mc="http://schemas.openxmlformats.org/markup-compatibility/2006" xmlns:aink="http://schemas.microsoft.com/office/drawing/2016/ink" xmlns:am3d="http://schemas.microsoft.com/office/drawing/2017/model3d" xmlns:o="urn:schemas-microsoft-com:office:office" xmlns:oel="http://schemas.microsoft.com/office/2019/extlst" xmlns:r="http://schemas.openxmlformats.org/officeDocument/2006/relationships" xmlns:m="http://schemas.openxmlformats.org/officeDocument/2006/math" xmlns:v="urn:schemas-microsoft-com:vml" xmlns:wp14="http://schemas.microsoft.com/office/word/2010/wordprocessingDrawing" xmlns:wp="http://schemas.openxmlformats.org/drawingml/2006/wordprocessingDrawing" xmlns:w10="urn:schemas-microsoft-com:office:word" xmlns:w="http://schemas.openxmlformats.org/wordprocessingml/2006/main" xmlns:w14="http://schemas.microsoft.com/office/word/2010/wordml" xmlns:w15="http://schemas.microsoft.com/office/word/2012/wordml" xmlns:w16cex="http://schemas.microsoft.com/office/word/2018/wordml/cex" xmlns:w16cid="http://schemas.microsoft.com/office/word/2016/wordml/cid" xmlns:w16="http://schemas.microsoft.com/office/word/2018/wordml" xmlns:w16du="http://schemas.microsoft.com/office/word/2023/wordml/word16du" xmlns:w16sdtdh="http://schemas.microsoft.com/office/word/2020/wordml/sdtdatahash" xmlns:w16se="http://schemas.microsoft.com/office/word/2015/wordml/symex" xmlns:wpg="http://schemas.microsoft.com/office/word/2010/wordprocessingGroup" xmlns:wpi="http://schemas.microsoft.com/office/word/2010/wordprocessingInk" xmlns:wne="http://schemas.microsoft.com/office/word/2006/wordml" xmlns:wps="http://schemas.microsoft.com/office/word/2010/wordprocessingShape" mc:Ignorable="w14 w15 w16se w16cid w16 w16cex w16sdtdh w16du wp14">
   <w:body>
     <w:p>
       <w:pPr>
@@ -143,7 +143,25 @@
           <w:bCs/>
           <w:lang w:val="es-ES"/>
         </w:rPr>
-        <w:t xml:space="preserve">………………………       FECHA: {fecha}             HORA: </w:t>
+        <w:t>………………………       FECHA: {</w:t>
+      </w:r>
+      <w:proofErr w:type="gramStart"/>
+      <w:r>
+        <w:rPr>
+          <w:b/>
+          <w:bCs/>
+          <w:lang w:val="es-ES"/>
+        </w:rPr>
+        <w:t xml:space="preserve">fecha}   </w:t>
+      </w:r>
+      <w:proofErr w:type="gramEnd"/>
+      <w:r>
+        <w:rPr>
+          <w:b/>
+          <w:bCs/>
+          <w:lang w:val="es-ES"/>
+        </w:rPr>
+        <w:t xml:space="preserve">          HORA: </w:t>
       </w:r>
       <w:r>
         <w:rPr>
@@ -162,14 +180,6 @@
           <w:lang w:val="es-ES"/>
         </w:rPr>
       </w:pPr>
-      <w:r>
-        <w:rPr>
-          <w:b/>
-          <w:bCs/>
-          <w:lang w:val="es-ES"/>
-        </w:rPr>
-        <w:t>{tabla}</w:t>
-      </w:r>
     </w:p>
     <w:sectPr>
       <w:pgSz w:w="11906" w:h="16838"/>
@@ -182,7 +192,7 @@
 </file>
 
 <file path=word/styles.xml><?xml version="1.0" encoding="utf-8"?>
-<w:styles xmlns:mc="http://schemas.openxmlformats.org/markup-compatibility/2006" xmlns:r="http://schemas.openxmlformats.org/officeDocument/2006/relationships" xmlns:w="http://schemas.openxmlformats.org/wordprocessingml/2006/main" xmlns:w14="http://schemas.microsoft.com/office/word/2010/wordml" xmlns:w15="http://schemas.microsoft.com/office/word/2012/wordml" xmlns:w16cex="http://schemas.microsoft.com/office/word/2018/wordml/cex" xmlns:w16cid="http://schemas.microsoft.com/office/word/2016/wordml/cid" xmlns:w16="http://schemas.microsoft.com/office/word/2018/wordml" xmlns:w16sdtdh="http://schemas.microsoft.com/office/word/2020/wordml/sdtdatahash" xmlns:w16se="http://schemas.microsoft.com/office/word/2015/wordml/symex" mc:Ignorable="w14 w15 w16se w16cid w16 w16cex w16sdtdh">
+<w:styles xmlns:mc="http://schemas.openxmlformats.org/markup-compatibility/2006" xmlns:r="http://schemas.openxmlformats.org/officeDocument/2006/relationships" xmlns:w="http://schemas.openxmlformats.org/wordprocessingml/2006/main" xmlns:w14="http://schemas.microsoft.com/office/word/2010/wordml" xmlns:w15="http://schemas.microsoft.com/office/word/2012/wordml" xmlns:w16cex="http://schemas.microsoft.com/office/word/2018/wordml/cex" xmlns:w16cid="http://schemas.microsoft.com/office/word/2016/wordml/cid" xmlns:w16="http://schemas.microsoft.com/office/word/2018/wordml" xmlns:w16du="http://schemas.microsoft.com/office/word/2023/wordml/word16du" xmlns:w16sdtdh="http://schemas.microsoft.com/office/word/2020/wordml/sdtdatahash" xmlns:w16se="http://schemas.microsoft.com/office/word/2015/wordml/symex" mc:Ignorable="w14 w15 w16se w16cid w16 w16cex w16sdtdh w16du">
   <w:docDefaults>
     <w:rPrDefault>
       <w:rPr>

</xml_diff>

<commit_message>
codigo actualizado de generador de asistencia 19/10/24
</commit_message>
<xml_diff>
--- a/Interfaces/Plantillas/ASISTENCIA_DIARIA.docx
+++ b/Interfaces/Plantillas/ASISTENCIA_DIARIA.docx
@@ -1,6 +1,6 @@
 
 <file path=word/document.xml><?xml version="1.0" encoding="utf-8"?>
-<w:document xmlns:wpc="http://schemas.microsoft.com/office/word/2010/wordprocessingCanvas" xmlns:cx="http://schemas.microsoft.com/office/drawing/2014/chartex" xmlns:cx1="http://schemas.microsoft.com/office/drawing/2015/9/8/chartex" xmlns:cx2="http://schemas.microsoft.com/office/drawing/2015/10/21/chartex" xmlns:cx3="http://schemas.microsoft.com/office/drawing/2016/5/9/chartex" xmlns:cx4="http://schemas.microsoft.com/office/drawing/2016/5/10/chartex" xmlns:cx5="http://schemas.microsoft.com/office/drawing/2016/5/11/chartex" xmlns:cx6="http://schemas.microsoft.com/office/drawing/2016/5/12/chartex" xmlns:cx7="http://schemas.microsoft.com/office/drawing/2016/5/13/chartex" xmlns:cx8="http://schemas.microsoft.com/office/drawing/2016/5/14/chartex" xmlns:mc="http://schemas.openxmlformats.org/markup-compatibility/2006" xmlns:aink="http://schemas.microsoft.com/office/drawing/2016/ink" xmlns:am3d="http://schemas.microsoft.com/office/drawing/2017/model3d" xmlns:o="urn:schemas-microsoft-com:office:office" xmlns:oel="http://schemas.microsoft.com/office/2019/extlst" xmlns:r="http://schemas.openxmlformats.org/officeDocument/2006/relationships" xmlns:m="http://schemas.openxmlformats.org/officeDocument/2006/math" xmlns:v="urn:schemas-microsoft-com:vml" xmlns:wp14="http://schemas.microsoft.com/office/word/2010/wordprocessingDrawing" xmlns:wp="http://schemas.openxmlformats.org/drawingml/2006/wordprocessingDrawing" xmlns:w10="urn:schemas-microsoft-com:office:word" xmlns:w="http://schemas.openxmlformats.org/wordprocessingml/2006/main" xmlns:w14="http://schemas.microsoft.com/office/word/2010/wordml" xmlns:w15="http://schemas.microsoft.com/office/word/2012/wordml" xmlns:w16cex="http://schemas.microsoft.com/office/word/2018/wordml/cex" xmlns:w16cid="http://schemas.microsoft.com/office/word/2016/wordml/cid" xmlns:w16="http://schemas.microsoft.com/office/word/2018/wordml" xmlns:w16du="http://schemas.microsoft.com/office/word/2023/wordml/word16du" xmlns:w16sdtdh="http://schemas.microsoft.com/office/word/2020/wordml/sdtdatahash" xmlns:w16se="http://schemas.microsoft.com/office/word/2015/wordml/symex" xmlns:wpg="http://schemas.microsoft.com/office/word/2010/wordprocessingGroup" xmlns:wpi="http://schemas.microsoft.com/office/word/2010/wordprocessingInk" xmlns:wne="http://schemas.microsoft.com/office/word/2006/wordml" xmlns:wps="http://schemas.microsoft.com/office/word/2010/wordprocessingShape" mc:Ignorable="w14 w15 w16se w16cid w16 w16cex w16sdtdh w16du wp14">
+<w:document xmlns:wpc="http://schemas.microsoft.com/office/word/2010/wordprocessingCanvas" xmlns:cx="http://schemas.microsoft.com/office/drawing/2014/chartex" xmlns:cx1="http://schemas.microsoft.com/office/drawing/2015/9/8/chartex" xmlns:cx2="http://schemas.microsoft.com/office/drawing/2015/10/21/chartex" xmlns:cx3="http://schemas.microsoft.com/office/drawing/2016/5/9/chartex" xmlns:cx4="http://schemas.microsoft.com/office/drawing/2016/5/10/chartex" xmlns:cx5="http://schemas.microsoft.com/office/drawing/2016/5/11/chartex" xmlns:cx6="http://schemas.microsoft.com/office/drawing/2016/5/12/chartex" xmlns:cx7="http://schemas.microsoft.com/office/drawing/2016/5/13/chartex" xmlns:cx8="http://schemas.microsoft.com/office/drawing/2016/5/14/chartex" xmlns:mc="http://schemas.openxmlformats.org/markup-compatibility/2006" xmlns:aink="http://schemas.microsoft.com/office/drawing/2016/ink" xmlns:am3d="http://schemas.microsoft.com/office/drawing/2017/model3d" xmlns:o="urn:schemas-microsoft-com:office:office" xmlns:r="http://schemas.openxmlformats.org/officeDocument/2006/relationships" xmlns:m="http://schemas.openxmlformats.org/officeDocument/2006/math" xmlns:v="urn:schemas-microsoft-com:vml" xmlns:wp14="http://schemas.microsoft.com/office/word/2010/wordprocessingDrawing" xmlns:wp="http://schemas.openxmlformats.org/drawingml/2006/wordprocessingDrawing" xmlns:w10="urn:schemas-microsoft-com:office:word" xmlns:w="http://schemas.openxmlformats.org/wordprocessingml/2006/main" xmlns:w14="http://schemas.microsoft.com/office/word/2010/wordml" xmlns:w15="http://schemas.microsoft.com/office/word/2012/wordml" xmlns:w16cex="http://schemas.microsoft.com/office/word/2018/wordml/cex" xmlns:w16cid="http://schemas.microsoft.com/office/word/2016/wordml/cid" xmlns:w16="http://schemas.microsoft.com/office/word/2018/wordml" xmlns:w16sdtdh="http://schemas.microsoft.com/office/word/2020/wordml/sdtdatahash" xmlns:w16se="http://schemas.microsoft.com/office/word/2015/wordml/symex" xmlns:wpg="http://schemas.microsoft.com/office/word/2010/wordprocessingGroup" xmlns:wpi="http://schemas.microsoft.com/office/word/2010/wordprocessingInk" xmlns:wne="http://schemas.microsoft.com/office/word/2006/wordml" xmlns:wps="http://schemas.microsoft.com/office/word/2010/wordprocessingShape" mc:Ignorable="w14 w15 w16se w16cid w16 w16cex w16sdtdh wp14">
   <w:body>
     <w:p>
       <w:pPr>
@@ -58,24 +58,52 @@
           <w:bCs/>
           <w:lang w:val="es-ES"/>
         </w:rPr>
-        <w:t xml:space="preserve"> SEMESTRE Y AÑO ACADEMICO:     </w:t>
-      </w:r>
-      <w:r>
-        <w:rPr>
-          <w:b/>
-          <w:bCs/>
-          <w:sz w:val="24"/>
-          <w:szCs w:val="24"/>
-          <w:lang w:val="es-ES"/>
-        </w:rPr>
-        <w:t xml:space="preserve">    </w:t>
-      </w:r>
-      <w:r>
-        <w:rPr>
-          <w:b/>
-          <w:bCs/>
-          <w:sz w:val="24"/>
-          <w:szCs w:val="24"/>
+        <w:t xml:space="preserve"> </w:t>
+      </w:r>
+      <w:r>
+        <w:rPr>
+          <w:b/>
+          <w:bCs/>
+          <w:lang w:val="es-ES"/>
+        </w:rPr>
+        <w:tab/>
+      </w:r>
+      <w:r>
+        <w:rPr>
+          <w:b/>
+          <w:bCs/>
+          <w:lang w:val="es-ES"/>
+        </w:rPr>
+        <w:tab/>
+      </w:r>
+      <w:r>
+        <w:rPr>
+          <w:b/>
+          <w:bCs/>
+          <w:lang w:val="es-ES"/>
+        </w:rPr>
+        <w:t>SEMESTRE Y AÑO ACADEMICO:</w:t>
+      </w:r>
+      <w:r>
+        <w:rPr>
+          <w:b/>
+          <w:bCs/>
+          <w:lang w:val="es-ES"/>
+        </w:rPr>
+        <w:t xml:space="preserve"> </w:t>
+      </w:r>
+      <w:r>
+        <w:rPr>
+          <w:b/>
+          <w:bCs/>
+          <w:lang w:val="es-ES"/>
+        </w:rPr>
+        <w:t xml:space="preserve">{ciclo} </w:t>
+      </w:r>
+      <w:r>
+        <w:rPr>
+          <w:b/>
+          <w:bCs/>
           <w:lang w:val="es-ES"/>
         </w:rPr>
         <w:t>-</w:t>
@@ -84,41 +112,17 @@
         <w:rPr>
           <w:b/>
           <w:bCs/>
-          <w:sz w:val="24"/>
-          <w:szCs w:val="24"/>
-          <w:lang w:val="es-ES"/>
-        </w:rPr>
-        <w:t>{a</w:t>
-      </w:r>
-      <w:r>
-        <w:rPr>
-          <w:b/>
-          <w:bCs/>
-          <w:sz w:val="24"/>
-          <w:szCs w:val="24"/>
-          <w:lang w:val="es-ES"/>
-        </w:rPr>
-        <w:t>n</w:t>
-      </w:r>
-      <w:r>
-        <w:rPr>
-          <w:b/>
-          <w:bCs/>
-          <w:sz w:val="24"/>
-          <w:szCs w:val="24"/>
-          <w:lang w:val="es-ES"/>
-        </w:rPr>
-        <w:t>o}</w:t>
-      </w:r>
-      <w:r>
-        <w:rPr>
-          <w:b/>
-          <w:bCs/>
-          <w:sz w:val="24"/>
-          <w:szCs w:val="24"/>
-          <w:lang w:val="es-ES"/>
-        </w:rPr>
-        <w:t xml:space="preserve">      </w:t>
+          <w:lang w:val="es-ES"/>
+        </w:rPr>
+        <w:t xml:space="preserve"> </w:t>
+      </w:r>
+      <w:r>
+        <w:rPr>
+          <w:b/>
+          <w:bCs/>
+          <w:lang w:val="es-ES"/>
+        </w:rPr>
+        <w:t>{anho}</w:t>
       </w:r>
     </w:p>
     <w:p>
@@ -143,15 +147,55 @@
           <w:bCs/>
           <w:lang w:val="es-ES"/>
         </w:rPr>
-        <w:t xml:space="preserve">{unidad}  </w:t>
-      </w:r>
-      <w:r>
-        <w:rPr>
-          <w:b/>
-          <w:bCs/>
-          <w:lang w:val="es-ES"/>
-        </w:rPr>
-        <w:t>FECHA: {fecha}      HORA:</w:t>
+        <w:t>{unidad}</w:t>
+      </w:r>
+      <w:r>
+        <w:rPr>
+          <w:b/>
+          <w:bCs/>
+          <w:lang w:val="es-ES"/>
+        </w:rPr>
+        <w:tab/>
+      </w:r>
+      <w:r>
+        <w:rPr>
+          <w:b/>
+          <w:bCs/>
+          <w:lang w:val="es-ES"/>
+        </w:rPr>
+        <w:tab/>
+      </w:r>
+      <w:r>
+        <w:rPr>
+          <w:b/>
+          <w:bCs/>
+          <w:lang w:val="es-ES"/>
+        </w:rPr>
+        <w:t>FECHA: {fecha}</w:t>
+      </w:r>
+      <w:r>
+        <w:rPr>
+          <w:b/>
+          <w:bCs/>
+          <w:lang w:val="es-ES"/>
+        </w:rPr>
+        <w:tab/>
+      </w:r>
+      <w:r>
+        <w:rPr>
+          <w:b/>
+          <w:bCs/>
+          <w:lang w:val="es-ES"/>
+        </w:rPr>
+        <w:tab/>
+      </w:r>
+      <w:r>
+        <w:rPr>
+          <w:b/>
+          <w:bCs/>
+          <w:lang w:val="es-ES"/>
+        </w:rPr>
+        <w:t>HORA:</w:t>
       </w:r>
       <w:r>
         <w:rPr>
@@ -182,7 +226,7 @@
 </file>
 
 <file path=word/styles.xml><?xml version="1.0" encoding="utf-8"?>
-<w:styles xmlns:mc="http://schemas.openxmlformats.org/markup-compatibility/2006" xmlns:r="http://schemas.openxmlformats.org/officeDocument/2006/relationships" xmlns:w="http://schemas.openxmlformats.org/wordprocessingml/2006/main" xmlns:w14="http://schemas.microsoft.com/office/word/2010/wordml" xmlns:w15="http://schemas.microsoft.com/office/word/2012/wordml" xmlns:w16cex="http://schemas.microsoft.com/office/word/2018/wordml/cex" xmlns:w16cid="http://schemas.microsoft.com/office/word/2016/wordml/cid" xmlns:w16="http://schemas.microsoft.com/office/word/2018/wordml" xmlns:w16du="http://schemas.microsoft.com/office/word/2023/wordml/word16du" xmlns:w16sdtdh="http://schemas.microsoft.com/office/word/2020/wordml/sdtdatahash" xmlns:w16se="http://schemas.microsoft.com/office/word/2015/wordml/symex" mc:Ignorable="w14 w15 w16se w16cid w16 w16cex w16sdtdh w16du">
+<w:styles xmlns:mc="http://schemas.openxmlformats.org/markup-compatibility/2006" xmlns:r="http://schemas.openxmlformats.org/officeDocument/2006/relationships" xmlns:w="http://schemas.openxmlformats.org/wordprocessingml/2006/main" xmlns:w14="http://schemas.microsoft.com/office/word/2010/wordml" xmlns:w15="http://schemas.microsoft.com/office/word/2012/wordml" xmlns:w16cex="http://schemas.microsoft.com/office/word/2018/wordml/cex" xmlns:w16cid="http://schemas.microsoft.com/office/word/2016/wordml/cid" xmlns:w16="http://schemas.microsoft.com/office/word/2018/wordml" xmlns:w16sdtdh="http://schemas.microsoft.com/office/word/2020/wordml/sdtdatahash" xmlns:w16se="http://schemas.microsoft.com/office/word/2015/wordml/symex" mc:Ignorable="w14 w15 w16se w16cid w16 w16cex w16sdtdh">
   <w:docDefaults>
     <w:rPrDefault>
       <w:rPr>

</xml_diff>

<commit_message>
se mejoro la lista
</commit_message>
<xml_diff>
--- a/Interfaces/Plantillas/ASISTENCIA_DIARIA.docx
+++ b/Interfaces/Plantillas/ASISTENCIA_DIARIA.docx
@@ -1,6 +1,6 @@
 
 <file path=word/document.xml><?xml version="1.0" encoding="utf-8"?>
-<w:document xmlns:wpc="http://schemas.microsoft.com/office/word/2010/wordprocessingCanvas" xmlns:cx="http://schemas.microsoft.com/office/drawing/2014/chartex" xmlns:cx1="http://schemas.microsoft.com/office/drawing/2015/9/8/chartex" xmlns:cx2="http://schemas.microsoft.com/office/drawing/2015/10/21/chartex" xmlns:cx3="http://schemas.microsoft.com/office/drawing/2016/5/9/chartex" xmlns:cx4="http://schemas.microsoft.com/office/drawing/2016/5/10/chartex" xmlns:cx5="http://schemas.microsoft.com/office/drawing/2016/5/11/chartex" xmlns:cx6="http://schemas.microsoft.com/office/drawing/2016/5/12/chartex" xmlns:cx7="http://schemas.microsoft.com/office/drawing/2016/5/13/chartex" xmlns:cx8="http://schemas.microsoft.com/office/drawing/2016/5/14/chartex" xmlns:mc="http://schemas.openxmlformats.org/markup-compatibility/2006" xmlns:aink="http://schemas.microsoft.com/office/drawing/2016/ink" xmlns:am3d="http://schemas.microsoft.com/office/drawing/2017/model3d" xmlns:o="urn:schemas-microsoft-com:office:office" xmlns:r="http://schemas.openxmlformats.org/officeDocument/2006/relationships" xmlns:m="http://schemas.openxmlformats.org/officeDocument/2006/math" xmlns:v="urn:schemas-microsoft-com:vml" xmlns:wp14="http://schemas.microsoft.com/office/word/2010/wordprocessingDrawing" xmlns:wp="http://schemas.openxmlformats.org/drawingml/2006/wordprocessingDrawing" xmlns:w10="urn:schemas-microsoft-com:office:word" xmlns:w="http://schemas.openxmlformats.org/wordprocessingml/2006/main" xmlns:w14="http://schemas.microsoft.com/office/word/2010/wordml" xmlns:w15="http://schemas.microsoft.com/office/word/2012/wordml" xmlns:w16cex="http://schemas.microsoft.com/office/word/2018/wordml/cex" xmlns:w16cid="http://schemas.microsoft.com/office/word/2016/wordml/cid" xmlns:w16="http://schemas.microsoft.com/office/word/2018/wordml" xmlns:w16sdtdh="http://schemas.microsoft.com/office/word/2020/wordml/sdtdatahash" xmlns:w16se="http://schemas.microsoft.com/office/word/2015/wordml/symex" xmlns:wpg="http://schemas.microsoft.com/office/word/2010/wordprocessingGroup" xmlns:wpi="http://schemas.microsoft.com/office/word/2010/wordprocessingInk" xmlns:wne="http://schemas.microsoft.com/office/word/2006/wordml" xmlns:wps="http://schemas.microsoft.com/office/word/2010/wordprocessingShape" mc:Ignorable="w14 w15 w16se w16cid w16 w16cex w16sdtdh wp14">
+<w:document xmlns:wpc="http://schemas.microsoft.com/office/word/2010/wordprocessingCanvas" xmlns:cx="http://schemas.microsoft.com/office/drawing/2014/chartex" xmlns:cx1="http://schemas.microsoft.com/office/drawing/2015/9/8/chartex" xmlns:cx2="http://schemas.microsoft.com/office/drawing/2015/10/21/chartex" xmlns:cx3="http://schemas.microsoft.com/office/drawing/2016/5/9/chartex" xmlns:cx4="http://schemas.microsoft.com/office/drawing/2016/5/10/chartex" xmlns:cx5="http://schemas.microsoft.com/office/drawing/2016/5/11/chartex" xmlns:cx6="http://schemas.microsoft.com/office/drawing/2016/5/12/chartex" xmlns:cx7="http://schemas.microsoft.com/office/drawing/2016/5/13/chartex" xmlns:cx8="http://schemas.microsoft.com/office/drawing/2016/5/14/chartex" xmlns:mc="http://schemas.openxmlformats.org/markup-compatibility/2006" xmlns:aink="http://schemas.microsoft.com/office/drawing/2016/ink" xmlns:am3d="http://schemas.microsoft.com/office/drawing/2017/model3d" xmlns:o="urn:schemas-microsoft-com:office:office" xmlns:oel="http://schemas.microsoft.com/office/2019/extlst" xmlns:r="http://schemas.openxmlformats.org/officeDocument/2006/relationships" xmlns:m="http://schemas.openxmlformats.org/officeDocument/2006/math" xmlns:v="urn:schemas-microsoft-com:vml" xmlns:wp14="http://schemas.microsoft.com/office/word/2010/wordprocessingDrawing" xmlns:wp="http://schemas.openxmlformats.org/drawingml/2006/wordprocessingDrawing" xmlns:w10="urn:schemas-microsoft-com:office:word" xmlns:w="http://schemas.openxmlformats.org/wordprocessingml/2006/main" xmlns:w14="http://schemas.microsoft.com/office/word/2010/wordml" xmlns:w15="http://schemas.microsoft.com/office/word/2012/wordml" xmlns:w16cex="http://schemas.microsoft.com/office/word/2018/wordml/cex" xmlns:w16cid="http://schemas.microsoft.com/office/word/2016/wordml/cid" xmlns:w16="http://schemas.microsoft.com/office/word/2018/wordml" xmlns:w16du="http://schemas.microsoft.com/office/word/2023/wordml/word16du" xmlns:w16sdtdh="http://schemas.microsoft.com/office/word/2020/wordml/sdtdatahash" xmlns:w16se="http://schemas.microsoft.com/office/word/2015/wordml/symex" xmlns:wpg="http://schemas.microsoft.com/office/word/2010/wordprocessingGroup" xmlns:wpi="http://schemas.microsoft.com/office/word/2010/wordprocessingInk" xmlns:wne="http://schemas.microsoft.com/office/word/2006/wordml" xmlns:wps="http://schemas.microsoft.com/office/word/2010/wordprocessingShape" mc:Ignorable="w14 w15 w16se w16cid w16 w16cex w16sdtdh w16du wp14">
   <w:body>
     <w:p>
       <w:pPr>
@@ -122,7 +122,25 @@
           <w:bCs/>
           <w:lang w:val="es-ES"/>
         </w:rPr>
-        <w:t>{anho}</w:t>
+        <w:t>{</w:t>
+      </w:r>
+      <w:proofErr w:type="spellStart"/>
+      <w:r>
+        <w:rPr>
+          <w:b/>
+          <w:bCs/>
+          <w:lang w:val="es-ES"/>
+        </w:rPr>
+        <w:t>anho</w:t>
+      </w:r>
+      <w:proofErr w:type="spellEnd"/>
+      <w:r>
+        <w:rPr>
+          <w:b/>
+          <w:bCs/>
+          <w:lang w:val="es-ES"/>
+        </w:rPr>
+        <w:t>}</w:t>
       </w:r>
     </w:p>
     <w:p>
@@ -205,15 +223,6 @@
         </w:rPr>
         <w:t xml:space="preserve"> {hora}</w:t>
       </w:r>
-    </w:p>
-    <w:p>
-      <w:pPr>
-        <w:rPr>
-          <w:b/>
-          <w:bCs/>
-          <w:lang w:val="es-ES"/>
-        </w:rPr>
-      </w:pPr>
     </w:p>
     <w:sectPr>
       <w:pgSz w:w="11906" w:h="16838"/>
@@ -226,7 +235,7 @@
 </file>
 
 <file path=word/styles.xml><?xml version="1.0" encoding="utf-8"?>
-<w:styles xmlns:mc="http://schemas.openxmlformats.org/markup-compatibility/2006" xmlns:r="http://schemas.openxmlformats.org/officeDocument/2006/relationships" xmlns:w="http://schemas.openxmlformats.org/wordprocessingml/2006/main" xmlns:w14="http://schemas.microsoft.com/office/word/2010/wordml" xmlns:w15="http://schemas.microsoft.com/office/word/2012/wordml" xmlns:w16cex="http://schemas.microsoft.com/office/word/2018/wordml/cex" xmlns:w16cid="http://schemas.microsoft.com/office/word/2016/wordml/cid" xmlns:w16="http://schemas.microsoft.com/office/word/2018/wordml" xmlns:w16sdtdh="http://schemas.microsoft.com/office/word/2020/wordml/sdtdatahash" xmlns:w16se="http://schemas.microsoft.com/office/word/2015/wordml/symex" mc:Ignorable="w14 w15 w16se w16cid w16 w16cex w16sdtdh">
+<w:styles xmlns:mc="http://schemas.openxmlformats.org/markup-compatibility/2006" xmlns:r="http://schemas.openxmlformats.org/officeDocument/2006/relationships" xmlns:w="http://schemas.openxmlformats.org/wordprocessingml/2006/main" xmlns:w14="http://schemas.microsoft.com/office/word/2010/wordml" xmlns:w15="http://schemas.microsoft.com/office/word/2012/wordml" xmlns:w16cex="http://schemas.microsoft.com/office/word/2018/wordml/cex" xmlns:w16cid="http://schemas.microsoft.com/office/word/2016/wordml/cid" xmlns:w16="http://schemas.microsoft.com/office/word/2018/wordml" xmlns:w16du="http://schemas.microsoft.com/office/word/2023/wordml/word16du" xmlns:w16sdtdh="http://schemas.microsoft.com/office/word/2020/wordml/sdtdatahash" xmlns:w16se="http://schemas.microsoft.com/office/word/2015/wordml/symex" mc:Ignorable="w14 w15 w16se w16cid w16 w16cex w16sdtdh w16du">
   <w:docDefaults>
     <w:rPrDefault>
       <w:rPr>

</xml_diff>

<commit_message>
este tiene errores pero esta casi completo
</commit_message>
<xml_diff>
--- a/Interfaces/Plantillas/ASISTENCIA_DIARIA.docx
+++ b/Interfaces/Plantillas/ASISTENCIA_DIARIA.docx
@@ -124,6 +124,7 @@
         </w:rPr>
         <w:t>{</w:t>
       </w:r>
+      <w:proofErr w:type="spellStart"/>
       <w:r>
         <w:rPr>
           <w:b/>
@@ -132,6 +133,7 @@
         </w:rPr>
         <w:t>anho</w:t>
       </w:r>
+      <w:proofErr w:type="spellEnd"/>
       <w:r>
         <w:rPr>
           <w:b/>
@@ -188,14 +190,6 @@
           <w:lang w:val="es-ES"/>
         </w:rPr>
         <w:t>FECHA: {fecha}</w:t>
-      </w:r>
-      <w:r>
-        <w:rPr>
-          <w:b/>
-          <w:bCs/>
-          <w:lang w:val="es-ES"/>
-        </w:rPr>
-        <w:tab/>
       </w:r>
       <w:r>
         <w:rPr>

</xml_diff>